<commit_message>
github link are their in code part
</commit_message>
<xml_diff>
--- a/phaseOneAssesment.docx
+++ b/phaseOneAssesment.docx
@@ -3126,6 +3126,49 @@
       <w:r>
         <w:tab/>
       </w:r>
+    </w:p>
+    <w:p/>
+    <w:p>
+      <w:pPr>
+        <w:rPr>
+          <w:sz w:val="44"/>
+          <w:szCs w:val="44"/>
+        </w:rPr>
+      </w:pPr>
+      <w:r>
+        <w:rPr>
+          <w:sz w:val="44"/>
+          <w:szCs w:val="44"/>
+        </w:rPr>
+        <w:lastRenderedPageBreak/>
+        <w:t>GITHUB LINK</w:t>
+      </w:r>
+      <w:proofErr w:type="gramStart"/>
+      <w:r>
+        <w:rPr>
+          <w:sz w:val="44"/>
+          <w:szCs w:val="44"/>
+        </w:rPr>
+        <w:t>:-</w:t>
+      </w:r>
+      <w:proofErr w:type="gramEnd"/>
+      <w:r>
+        <w:rPr>
+          <w:sz w:val="44"/>
+          <w:szCs w:val="44"/>
+        </w:rPr>
+        <w:t xml:space="preserve"> </w:t>
+      </w:r>
+      <w:hyperlink r:id="rId5" w:history="1">
+        <w:r>
+          <w:rPr>
+            <w:rStyle w:val="Hyperlink"/>
+            <w:sz w:val="44"/>
+            <w:szCs w:val="44"/>
+          </w:rPr>
+          <w:t>https://github.com/energychetan/Simplilearn-lockedMe-Project.git</w:t>
+        </w:r>
+      </w:hyperlink>
     </w:p>
     <w:sectPr>
       <w:pgSz w:w="11906" w:h="16838"/>
@@ -3324,6 +3367,17 @@
     <w:uiPriority w:val="99"/>
     <w:semiHidden/>
     <w:unhideWhenUsed/>
+  </w:style>
+  <w:style w:type="character" w:styleId="Hyperlink">
+    <w:name w:val="Hyperlink"/>
+    <w:basedOn w:val="DefaultParagraphFont"/>
+    <w:uiPriority w:val="99"/>
+    <w:unhideWhenUsed/>
+    <w:rsid w:val="00CA7E37"/>
+    <w:rPr>
+      <w:color w:val="0000FF" w:themeColor="hyperlink"/>
+      <w:u w:val="single"/>
+    </w:rPr>
   </w:style>
 </w:styles>
 </file>
@@ -3616,7 +3670,7 @@
 </file>
 
 <file path=customXml/itemProps1.xml><?xml version="1.0" encoding="utf-8"?>
-<ds:datastoreItem xmlns:ds="http://schemas.openxmlformats.org/officeDocument/2006/customXml" ds:itemID="{B817BF64-2EAC-4B22-B225-FF9123B14DBD}">
+<ds:datastoreItem xmlns:ds="http://schemas.openxmlformats.org/officeDocument/2006/customXml" ds:itemID="{18ECDEDF-3C45-428F-93B5-18454DCC228A}">
   <ds:schemaRefs>
     <ds:schemaRef ds:uri="http://schemas.openxmlformats.org/officeDocument/2006/bibliography"/>
   </ds:schemaRefs>

</xml_diff>